<commit_message>
Added table of contents to card .yml files. Tweaked code.
</commit_message>
<xml_diff>
--- a/contents/pediatrics/general/pediatrics-normal-physiology/source/pediatrics-normal-physiology-front.docx
+++ b/contents/pediatrics/general/pediatrics-normal-physiology/source/pediatrics-normal-physiology-front.docx
@@ -1180,8 +1180,6 @@
               </w:rPr>
               <w:t>H. (cm)</w:t>
             </w:r>
-            <w:bookmarkStart w:id="0" w:name="_GoBack"/>
-            <w:bookmarkEnd w:id="0"/>
             <w:r>
               <w:rPr>
                 <w:rFonts w:ascii="Arial" w:hAnsi="Arial" w:cs="Arial"/>
@@ -2148,6 +2146,16 @@
               </w:rPr>
               <w:t>Age</w:t>
             </w:r>
+            <w:r>
+              <w:rPr>
+                <w:rFonts w:ascii="Arial" w:hAnsi="Arial" w:cs="Arial"/>
+                <w:sz w:val="20"/>
+                <w:szCs w:val="20"/>
+              </w:rPr>
+              <w:t xml:space="preserve"> (m)</w:t>
+            </w:r>
+            <w:bookmarkStart w:id="0" w:name="_GoBack"/>
+            <w:bookmarkEnd w:id="0"/>
           </w:p>
         </w:tc>
         <w:tc>
@@ -3101,7 +3109,6 @@
               </w:rPr>
               <w:t xml:space="preserve">▲ Urine / </w:t>
             </w:r>
-            <w:proofErr w:type="spellStart"/>
             <w:r>
               <w:rPr>
                 <w:rFonts w:ascii="Arial" w:hAnsi="Arial" w:cs="Arial"/>
@@ -3112,7 +3119,6 @@
               </w:rPr>
               <w:t>Oliguri</w:t>
             </w:r>
-            <w:proofErr w:type="spellEnd"/>
             <w:r>
               <w:rPr>
                 <w:rFonts w:ascii="Arial" w:hAnsi="Arial" w:cs="Arial"/>

</xml_diff>